<commit_message>
work on doc and some motion testing
</commit_message>
<xml_diff>
--- a/WaterMachina/Assignment2 (1).docx
+++ b/WaterMachina/Assignment2 (1).docx
@@ -250,15 +250,6 @@
         </w:rPr>
         <w:t xml:space="preserve"> </w:t>
       </w:r>
-    </w:p>
-    <w:p>
-      <w:pPr>
-        <w:rPr>
-          <w:rFonts w:eastAsia="Calibri" w:cs="Calibri"/>
-          <w:sz w:val="20"/>
-          <w:szCs w:val="20"/>
-        </w:rPr>
-      </w:pPr>
     </w:p>
     <w:tbl>
       <w:tblPr>
@@ -674,7 +665,272 @@
           <w:tcPr>
             <w:tcW w:w="9360" w:type="dxa"/>
           </w:tcPr>
+          <w:p>
+            <w:pPr>
+              <w:pStyle w:val="Lijstalinea"/>
+              <w:numPr>
+                <w:ilvl w:val="0"/>
+                <w:numId w:val="1"/>
+              </w:numPr>
+            </w:pPr>
+            <w:r>
+              <w:t>Participan</w:t>
+            </w:r>
+            <w:r>
+              <w:t>ts</w:t>
+            </w:r>
+          </w:p>
+          <w:p>
+            <w:r>
+              <w:t xml:space="preserve">We started by sending out a questionnaire with some general questions about </w:t>
+            </w:r>
+            <w:r>
+              <w:t xml:space="preserve">the use of </w:t>
+            </w:r>
+            <w:r>
+              <w:t>gestures</w:t>
+            </w:r>
+            <w:r>
+              <w:t xml:space="preserve">. We found that our </w:t>
+            </w:r>
+            <w:r>
+              <w:t>participants</w:t>
+            </w:r>
+            <w:r>
+              <w:t xml:space="preserve"> find </w:t>
+            </w:r>
+            <w:r>
+              <w:t>it relatively important</w:t>
+            </w:r>
+            <w:r>
+              <w:t xml:space="preserve"> to </w:t>
+            </w:r>
+          </w:p>
           <w:p/>
+          <w:p>
+            <w:r>
+              <w:t xml:space="preserve">This was followed by a short interview with some of our participants regarding the gesture elicitation. </w:t>
+            </w:r>
+            <w:r>
+              <w:t xml:space="preserve">We asked our participants to perform a gesture with two scenario’s, and we want to evaluate </w:t>
+            </w:r>
+            <w:r>
+              <w:t>the gestures they suggested.</w:t>
+            </w:r>
+          </w:p>
+          <w:p>
+            <w:r>
+              <w:t xml:space="preserve">Results: </w:t>
+            </w:r>
+          </w:p>
+          <w:tbl>
+            <w:tblPr>
+              <w:tblStyle w:val="Tabelraster"/>
+              <w:tblW w:w="0" w:type="auto"/>
+              <w:tblLook w:val="04A0" w:firstRow="1" w:lastRow="0" w:firstColumn="1" w:lastColumn="0" w:noHBand="0" w:noVBand="1"/>
+            </w:tblPr>
+            <w:tblGrid>
+              <w:gridCol w:w="3034"/>
+              <w:gridCol w:w="3034"/>
+              <w:gridCol w:w="3035"/>
+            </w:tblGrid>
+            <w:tr>
+              <w:trPr>
+                <w:trHeight w:val="469"/>
+              </w:trPr>
+              <w:tc>
+                <w:tcPr>
+                  <w:tcW w:w="3034" w:type="dxa"/>
+                </w:tcPr>
+                <w:p>
+                  <w:r>
+                    <w:t>Participant no.</w:t>
+                  </w:r>
+                </w:p>
+              </w:tc>
+              <w:tc>
+                <w:tcPr>
+                  <w:tcW w:w="3034" w:type="dxa"/>
+                </w:tcPr>
+                <w:p>
+                  <w:r>
+                    <w:t>Pour water motion</w:t>
+                  </w:r>
+                </w:p>
+              </w:tc>
+              <w:tc>
+                <w:tcPr>
+                  <w:tcW w:w="3035" w:type="dxa"/>
+                </w:tcPr>
+                <w:p>
+                  <w:r>
+                    <w:t>Bring up sensordata motion</w:t>
+                  </w:r>
+                </w:p>
+              </w:tc>
+            </w:tr>
+            <w:tr>
+              <w:trPr>
+                <w:trHeight w:val="479"/>
+              </w:trPr>
+              <w:tc>
+                <w:tcPr>
+                  <w:tcW w:w="3034" w:type="dxa"/>
+                </w:tcPr>
+                <w:p>
+                  <w:r>
+                    <w:t>1</w:t>
+                  </w:r>
+                </w:p>
+              </w:tc>
+              <w:tc>
+                <w:tcPr>
+                  <w:tcW w:w="3034" w:type="dxa"/>
+                </w:tcPr>
+                <w:p>
+                  <w:r>
+                    <w:t>Rotate the wrist with a circular motion while making a fist</w:t>
+                  </w:r>
+                </w:p>
+              </w:tc>
+              <w:tc>
+                <w:tcPr>
+                  <w:tcW w:w="3035" w:type="dxa"/>
+                </w:tcPr>
+                <w:p/>
+              </w:tc>
+            </w:tr>
+            <w:tr>
+              <w:trPr>
+                <w:trHeight w:val="469"/>
+              </w:trPr>
+              <w:tc>
+                <w:tcPr>
+                  <w:tcW w:w="3034" w:type="dxa"/>
+                </w:tcPr>
+                <w:p>
+                  <w:r>
+                    <w:t>2</w:t>
+                  </w:r>
+                </w:p>
+              </w:tc>
+              <w:tc>
+                <w:tcPr>
+                  <w:tcW w:w="3034" w:type="dxa"/>
+                </w:tcPr>
+                <w:p>
+                  <w:r>
+                    <w:t>Rotate the wrist with a circular motion while making a fist</w:t>
+                  </w:r>
+                </w:p>
+              </w:tc>
+              <w:tc>
+                <w:tcPr>
+                  <w:tcW w:w="3035" w:type="dxa"/>
+                </w:tcPr>
+                <w:p/>
+              </w:tc>
+            </w:tr>
+            <w:tr>
+              <w:trPr>
+                <w:trHeight w:val="479"/>
+              </w:trPr>
+              <w:tc>
+                <w:tcPr>
+                  <w:tcW w:w="3034" w:type="dxa"/>
+                </w:tcPr>
+                <w:p>
+                  <w:r>
+                    <w:t>3</w:t>
+                  </w:r>
+                </w:p>
+              </w:tc>
+              <w:tc>
+                <w:tcPr>
+                  <w:tcW w:w="3034" w:type="dxa"/>
+                </w:tcPr>
+                <w:p>
+                  <w:r>
+                    <w:t>Turning the wrist forward while making a fist (as if turning the wrist forward)</w:t>
+                  </w:r>
+                </w:p>
+              </w:tc>
+              <w:tc>
+                <w:tcPr>
+                  <w:tcW w:w="3035" w:type="dxa"/>
+                </w:tcPr>
+                <w:p/>
+              </w:tc>
+            </w:tr>
+            <w:tr>
+              <w:trPr>
+                <w:trHeight w:val="469"/>
+              </w:trPr>
+              <w:tc>
+                <w:tcPr>
+                  <w:tcW w:w="3034" w:type="dxa"/>
+                </w:tcPr>
+                <w:p>
+                  <w:r>
+                    <w:t>4</w:t>
+                  </w:r>
+                </w:p>
+              </w:tc>
+              <w:tc>
+                <w:tcPr>
+                  <w:tcW w:w="3034" w:type="dxa"/>
+                </w:tcPr>
+                <w:p>
+                  <w:r>
+                    <w:t>Rotate the wrist with a circular motion while making a fist</w:t>
+                  </w:r>
+                </w:p>
+              </w:tc>
+              <w:tc>
+                <w:tcPr>
+                  <w:tcW w:w="3035" w:type="dxa"/>
+                </w:tcPr>
+                <w:p/>
+              </w:tc>
+            </w:tr>
+          </w:tbl>
+          <w:p/>
+          <w:p>
+            <w:pPr>
+              <w:pStyle w:val="Lijstalinea"/>
+              <w:numPr>
+                <w:ilvl w:val="0"/>
+                <w:numId w:val="1"/>
+              </w:numPr>
+            </w:pPr>
+            <w:r>
+              <w:t>Results</w:t>
+            </w:r>
+          </w:p>
+          <w:p>
+            <w:pPr>
+              <w:pStyle w:val="Lijstalinea"/>
+              <w:numPr>
+                <w:ilvl w:val="1"/>
+                <w:numId w:val="1"/>
+              </w:numPr>
+            </w:pPr>
+            <w:r>
+              <w:t xml:space="preserve">Questionnaire </w:t>
+            </w:r>
+          </w:p>
+          <w:p>
+            <w:pPr>
+              <w:pStyle w:val="Lijstalinea"/>
+              <w:numPr>
+                <w:ilvl w:val="1"/>
+                <w:numId w:val="1"/>
+              </w:numPr>
+            </w:pPr>
+            <w:r>
+              <w:t xml:space="preserve">Results questionnaire. </w:t>
+            </w:r>
+          </w:p>
         </w:tc>
       </w:tr>
       <w:tr>
@@ -694,6 +950,7 @@
               <w:rPr>
                 <w:lang w:eastAsia="en-GB"/>
               </w:rPr>
+              <w:lastRenderedPageBreak/>
               <w:t xml:space="preserve">Gesture Implementation </w:t>
             </w:r>
           </w:p>
@@ -986,8 +1243,8 @@
       </w:pPr>
     </w:p>
     <w:sectPr>
-      <w:footerReference w:type="even" r:id="rId6"/>
-      <w:footerReference w:type="default" r:id="rId7"/>
+      <w:footerReference w:type="even" r:id="rId7"/>
+      <w:footerReference w:type="default" r:id="rId8"/>
       <w:pgSz w:w="12240" w:h="15840"/>
       <w:pgMar w:top="1440" w:right="1440" w:bottom="1440" w:left="1440" w:header="0" w:footer="510" w:gutter="0"/>
       <w:cols w:space="720"/>
@@ -1161,6 +1418,103 @@
     </w:p>
   </w:footnote>
 </w:footnotes>
+</file>
+
+<file path=word/numbering.xml><?xml version="1.0" encoding="utf-8"?>
+<w:numbering xmlns:wpc="http://schemas.microsoft.com/office/word/2010/wordprocessingCanvas" xmlns:cx="http://schemas.microsoft.com/office/drawing/2014/chartex" xmlns:cx1="http://schemas.microsoft.com/office/drawing/2015/9/8/chartex" xmlns:cx2="http://schemas.microsoft.com/office/drawing/2015/10/21/chartex" xmlns:cx3="http://schemas.microsoft.com/office/drawing/2016/5/9/chartex" xmlns:cx4="http://schemas.microsoft.com/office/drawing/2016/5/10/chartex" xmlns:cx5="http://schemas.microsoft.com/office/drawing/2016/5/11/chartex" xmlns:cx6="http://schemas.microsoft.com/office/drawing/2016/5/12/chartex" xmlns:cx7="http://schemas.microsoft.com/office/drawing/2016/5/13/chartex" xmlns:cx8="http://schemas.microsoft.com/office/drawing/2016/5/14/chartex" xmlns:mc="http://schemas.openxmlformats.org/markup-compatibility/2006" xmlns:aink="http://schemas.microsoft.com/office/drawing/2016/ink" xmlns:am3d="http://schemas.microsoft.com/office/drawing/2017/model3d" xmlns:o="urn:schemas-microsoft-com:office:office" xmlns:oel="http://schemas.microsoft.com/office/2019/extlst" xmlns:r="http://schemas.openxmlformats.org/officeDocument/2006/relationships" xmlns:m="http://schemas.openxmlformats.org/officeDocument/2006/math" xmlns:v="urn:schemas-microsoft-com:vml" xmlns:wp14="http://schemas.microsoft.com/office/word/2010/wordprocessingDrawing" xmlns:wp="http://schemas.openxmlformats.org/drawingml/2006/wordprocessingDrawing" xmlns:w10="urn:schemas-microsoft-com:office:word" xmlns:w="http://schemas.openxmlformats.org/wordprocessingml/2006/main" xmlns:w14="http://schemas.microsoft.com/office/word/2010/wordml" xmlns:w15="http://schemas.microsoft.com/office/word/2012/wordml" xmlns:w16cex="http://schemas.microsoft.com/office/word/2018/wordml/cex" xmlns:w16cid="http://schemas.microsoft.com/office/word/2016/wordml/cid" xmlns:w16="http://schemas.microsoft.com/office/word/2018/wordml" xmlns:w16du="http://schemas.microsoft.com/office/word/2023/wordml/word16du" xmlns:w16sdtdh="http://schemas.microsoft.com/office/word/2020/wordml/sdtdatahash" xmlns:w16se="http://schemas.microsoft.com/office/word/2015/wordml/symex" xmlns:wpg="http://schemas.microsoft.com/office/word/2010/wordprocessingGroup" xmlns:wpi="http://schemas.microsoft.com/office/word/2010/wordprocessingInk" xmlns:wne="http://schemas.microsoft.com/office/word/2006/wordml" xmlns:wps="http://schemas.microsoft.com/office/word/2010/wordprocessingShape" mc:Ignorable="w14 w15 w16se w16cid w16 w16cex w16sdtdh wp14">
+  <w:abstractNum w:abstractNumId="0" w15:restartNumberingAfterBreak="0">
+    <w:nsid w:val="73EC628B"/>
+    <w:multiLevelType w:val="hybridMultilevel"/>
+    <w:tmpl w:val="C5DE746C"/>
+    <w:lvl w:ilvl="0" w:tplc="0809000F">
+      <w:start w:val="1"/>
+      <w:numFmt w:val="decimal"/>
+      <w:lvlText w:val="%1."/>
+      <w:lvlJc w:val="left"/>
+      <w:pPr>
+        <w:ind w:left="720" w:hanging="360"/>
+      </w:pPr>
+      <w:rPr>
+        <w:rFonts w:hint="default"/>
+      </w:rPr>
+    </w:lvl>
+    <w:lvl w:ilvl="1" w:tplc="08090019">
+      <w:start w:val="1"/>
+      <w:numFmt w:val="lowerLetter"/>
+      <w:lvlText w:val="%2."/>
+      <w:lvlJc w:val="left"/>
+      <w:pPr>
+        <w:ind w:left="1440" w:hanging="360"/>
+      </w:pPr>
+    </w:lvl>
+    <w:lvl w:ilvl="2" w:tplc="0809001B" w:tentative="1">
+      <w:start w:val="1"/>
+      <w:numFmt w:val="lowerRoman"/>
+      <w:lvlText w:val="%3."/>
+      <w:lvlJc w:val="right"/>
+      <w:pPr>
+        <w:ind w:left="2160" w:hanging="180"/>
+      </w:pPr>
+    </w:lvl>
+    <w:lvl w:ilvl="3" w:tplc="0809000F" w:tentative="1">
+      <w:start w:val="1"/>
+      <w:numFmt w:val="decimal"/>
+      <w:lvlText w:val="%4."/>
+      <w:lvlJc w:val="left"/>
+      <w:pPr>
+        <w:ind w:left="2880" w:hanging="360"/>
+      </w:pPr>
+    </w:lvl>
+    <w:lvl w:ilvl="4" w:tplc="08090019" w:tentative="1">
+      <w:start w:val="1"/>
+      <w:numFmt w:val="lowerLetter"/>
+      <w:lvlText w:val="%5."/>
+      <w:lvlJc w:val="left"/>
+      <w:pPr>
+        <w:ind w:left="3600" w:hanging="360"/>
+      </w:pPr>
+    </w:lvl>
+    <w:lvl w:ilvl="5" w:tplc="0809001B" w:tentative="1">
+      <w:start w:val="1"/>
+      <w:numFmt w:val="lowerRoman"/>
+      <w:lvlText w:val="%6."/>
+      <w:lvlJc w:val="right"/>
+      <w:pPr>
+        <w:ind w:left="4320" w:hanging="180"/>
+      </w:pPr>
+    </w:lvl>
+    <w:lvl w:ilvl="6" w:tplc="0809000F" w:tentative="1">
+      <w:start w:val="1"/>
+      <w:numFmt w:val="decimal"/>
+      <w:lvlText w:val="%7."/>
+      <w:lvlJc w:val="left"/>
+      <w:pPr>
+        <w:ind w:left="5040" w:hanging="360"/>
+      </w:pPr>
+    </w:lvl>
+    <w:lvl w:ilvl="7" w:tplc="08090019" w:tentative="1">
+      <w:start w:val="1"/>
+      <w:numFmt w:val="lowerLetter"/>
+      <w:lvlText w:val="%8."/>
+      <w:lvlJc w:val="left"/>
+      <w:pPr>
+        <w:ind w:left="5760" w:hanging="360"/>
+      </w:pPr>
+    </w:lvl>
+    <w:lvl w:ilvl="8" w:tplc="0809001B" w:tentative="1">
+      <w:start w:val="1"/>
+      <w:numFmt w:val="lowerRoman"/>
+      <w:lvlText w:val="%9."/>
+      <w:lvlJc w:val="right"/>
+      <w:pPr>
+        <w:ind w:left="6480" w:hanging="180"/>
+      </w:pPr>
+    </w:lvl>
+  </w:abstractNum>
+  <w:num w:numId="1" w16cid:durableId="12582957">
+    <w:abstractNumId w:val="0"/>
+  </w:num>
+</w:numbering>
 </file>
 
 <file path=word/styles.xml><?xml version="1.0" encoding="utf-8"?>

</xml_diff>

<commit_message>
had dit nog local staan
</commit_message>
<xml_diff>
--- a/WaterMachina/Assignment2 (1).docx
+++ b/WaterMachina/Assignment2 (1).docx
@@ -82,7 +82,7 @@
         </w:rPr>
       </w:pPr>
       <w:r>
-        <w:t>________________________</w:t>
+        <w:t>Fabian Rutten</w:t>
       </w:r>
     </w:p>
     <w:p>
@@ -93,7 +93,7 @@
         </w:rPr>
       </w:pPr>
       <w:r>
-        <w:t>________________________</w:t>
+        <w:t xml:space="preserve">Thijs Olijerhoek </w:t>
       </w:r>
     </w:p>
     <w:p>
@@ -585,9 +585,84 @@
           </w:tcPr>
           <w:p>
             <w:pPr>
-              <w:pStyle w:val="Kop1"/>
-              <w:widowControl w:val="0"/>
-            </w:pPr>
+              <w:pStyle w:val="Index"/>
+              <w:rPr>
+                <w:sz w:val="18"/>
+                <w:szCs w:val="18"/>
+              </w:rPr>
+            </w:pPr>
+            <w:r>
+              <w:rPr>
+                <w:sz w:val="18"/>
+                <w:szCs w:val="18"/>
+              </w:rPr>
+              <w:t>Wiring</w:t>
+            </w:r>
+            <w:r>
+              <w:rPr>
+                <w:sz w:val="18"/>
+                <w:szCs w:val="18"/>
+              </w:rPr>
+              <w:t xml:space="preserve"> onder bor</w:t>
+            </w:r>
+            <w:r>
+              <w:rPr>
+                <w:sz w:val="18"/>
+                <w:szCs w:val="18"/>
+              </w:rPr>
+              <w:t>d</w:t>
+            </w:r>
+          </w:p>
+          <w:p>
+            <w:pPr>
+              <w:pStyle w:val="Index"/>
+              <w:rPr>
+                <w:sz w:val="18"/>
+                <w:szCs w:val="18"/>
+                <w:lang w:val="en-GB"/>
+              </w:rPr>
+            </w:pPr>
+            <w:r>
+              <w:rPr>
+                <w:sz w:val="18"/>
+                <w:szCs w:val="18"/>
+                <w:lang w:val="en-GB"/>
+              </w:rPr>
+              <w:t>U</w:t>
+            </w:r>
+            <w:r>
+              <w:rPr>
+                <w:sz w:val="18"/>
+                <w:szCs w:val="18"/>
+                <w:lang w:val="en-GB"/>
+              </w:rPr>
+              <w:t>itleggen</w:t>
+            </w:r>
+            <w:r>
+              <w:rPr>
+                <w:sz w:val="18"/>
+                <w:szCs w:val="18"/>
+                <w:lang w:val="en-GB"/>
+              </w:rPr>
+              <w:t xml:space="preserve"> tekening voor de sketch</w:t>
+            </w:r>
+          </w:p>
+          <w:p>
+            <w:pPr>
+              <w:pStyle w:val="Index"/>
+              <w:rPr>
+                <w:szCs w:val="18"/>
+                <w:lang w:val="en-GB"/>
+              </w:rPr>
+            </w:pPr>
+            <w:r>
+              <w:rPr>
+                <w:sz w:val="18"/>
+                <w:szCs w:val="18"/>
+                <w:lang w:val="en-GB"/>
+              </w:rPr>
+              <w:t>watertoren</w:t>
+            </w:r>
           </w:p>
         </w:tc>
       </w:tr>
@@ -797,7 +872,11 @@
                 <w:tcPr>
                   <w:tcW w:w="3035" w:type="dxa"/>
                 </w:tcPr>
-                <w:p/>
+                <w:p>
+                  <w:r>
+                    <w:t>move handpalm towards themselves by rotating the wrist</w:t>
+                  </w:r>
+                </w:p>
               </w:tc>
             </w:tr>
             <w:tr>
@@ -828,7 +907,11 @@
                 <w:tcPr>
                   <w:tcW w:w="3035" w:type="dxa"/>
                 </w:tcPr>
-                <w:p/>
+                <w:p>
+                  <w:r>
+                    <w:t>move handpalm towards themselves by rotating the wrist</w:t>
+                  </w:r>
+                </w:p>
               </w:tc>
             </w:tr>
             <w:tr>
@@ -859,7 +942,11 @@
                 <w:tcPr>
                   <w:tcW w:w="3035" w:type="dxa"/>
                 </w:tcPr>
-                <w:p/>
+                <w:p>
+                  <w:r>
+                    <w:t>move handpalm towards themselves by rotating the wrist</w:t>
+                  </w:r>
+                </w:p>
               </w:tc>
             </w:tr>
             <w:tr>
@@ -1423,6 +1510,118 @@
 <file path=word/numbering.xml><?xml version="1.0" encoding="utf-8"?>
 <w:numbering xmlns:wpc="http://schemas.microsoft.com/office/word/2010/wordprocessingCanvas" xmlns:cx="http://schemas.microsoft.com/office/drawing/2014/chartex" xmlns:cx1="http://schemas.microsoft.com/office/drawing/2015/9/8/chartex" xmlns:cx2="http://schemas.microsoft.com/office/drawing/2015/10/21/chartex" xmlns:cx3="http://schemas.microsoft.com/office/drawing/2016/5/9/chartex" xmlns:cx4="http://schemas.microsoft.com/office/drawing/2016/5/10/chartex" xmlns:cx5="http://schemas.microsoft.com/office/drawing/2016/5/11/chartex" xmlns:cx6="http://schemas.microsoft.com/office/drawing/2016/5/12/chartex" xmlns:cx7="http://schemas.microsoft.com/office/drawing/2016/5/13/chartex" xmlns:cx8="http://schemas.microsoft.com/office/drawing/2016/5/14/chartex" xmlns:mc="http://schemas.openxmlformats.org/markup-compatibility/2006" xmlns:aink="http://schemas.microsoft.com/office/drawing/2016/ink" xmlns:am3d="http://schemas.microsoft.com/office/drawing/2017/model3d" xmlns:o="urn:schemas-microsoft-com:office:office" xmlns:oel="http://schemas.microsoft.com/office/2019/extlst" xmlns:r="http://schemas.openxmlformats.org/officeDocument/2006/relationships" xmlns:m="http://schemas.openxmlformats.org/officeDocument/2006/math" xmlns:v="urn:schemas-microsoft-com:vml" xmlns:wp14="http://schemas.microsoft.com/office/word/2010/wordprocessingDrawing" xmlns:wp="http://schemas.openxmlformats.org/drawingml/2006/wordprocessingDrawing" xmlns:w10="urn:schemas-microsoft-com:office:word" xmlns:w="http://schemas.openxmlformats.org/wordprocessingml/2006/main" xmlns:w14="http://schemas.microsoft.com/office/word/2010/wordml" xmlns:w15="http://schemas.microsoft.com/office/word/2012/wordml" xmlns:w16cex="http://schemas.microsoft.com/office/word/2018/wordml/cex" xmlns:w16cid="http://schemas.microsoft.com/office/word/2016/wordml/cid" xmlns:w16="http://schemas.microsoft.com/office/word/2018/wordml" xmlns:w16du="http://schemas.microsoft.com/office/word/2023/wordml/word16du" xmlns:w16sdtdh="http://schemas.microsoft.com/office/word/2020/wordml/sdtdatahash" xmlns:w16se="http://schemas.microsoft.com/office/word/2015/wordml/symex" xmlns:wpg="http://schemas.microsoft.com/office/word/2010/wordprocessingGroup" xmlns:wpi="http://schemas.microsoft.com/office/word/2010/wordprocessingInk" xmlns:wne="http://schemas.microsoft.com/office/word/2006/wordml" xmlns:wps="http://schemas.microsoft.com/office/word/2010/wordprocessingShape" mc:Ignorable="w14 w15 w16se w16cid w16 w16cex w16sdtdh wp14">
   <w:abstractNum w:abstractNumId="0" w15:restartNumberingAfterBreak="0">
+    <w:nsid w:val="40855E05"/>
+    <w:multiLevelType w:val="hybridMultilevel"/>
+    <w:tmpl w:val="8B7A2F2A"/>
+    <w:lvl w:ilvl="0" w:tplc="D9F89632">
+      <w:numFmt w:val="bullet"/>
+      <w:lvlText w:val="-"/>
+      <w:lvlJc w:val="left"/>
+      <w:pPr>
+        <w:ind w:left="720" w:hanging="360"/>
+      </w:pPr>
+      <w:rPr>
+        <w:rFonts w:ascii="Calibri Light" w:eastAsiaTheme="majorEastAsia" w:hAnsi="Calibri Light" w:cs="Calibri Light" w:hint="default"/>
+      </w:rPr>
+    </w:lvl>
+    <w:lvl w:ilvl="1" w:tplc="08090003" w:tentative="1">
+      <w:start w:val="1"/>
+      <w:numFmt w:val="bullet"/>
+      <w:lvlText w:val="o"/>
+      <w:lvlJc w:val="left"/>
+      <w:pPr>
+        <w:ind w:left="1440" w:hanging="360"/>
+      </w:pPr>
+      <w:rPr>
+        <w:rFonts w:ascii="Courier New" w:hAnsi="Courier New" w:cs="Courier New" w:hint="default"/>
+      </w:rPr>
+    </w:lvl>
+    <w:lvl w:ilvl="2" w:tplc="08090005" w:tentative="1">
+      <w:start w:val="1"/>
+      <w:numFmt w:val="bullet"/>
+      <w:lvlText w:val=""/>
+      <w:lvlJc w:val="left"/>
+      <w:pPr>
+        <w:ind w:left="2160" w:hanging="360"/>
+      </w:pPr>
+      <w:rPr>
+        <w:rFonts w:ascii="Wingdings" w:hAnsi="Wingdings" w:hint="default"/>
+      </w:rPr>
+    </w:lvl>
+    <w:lvl w:ilvl="3" w:tplc="08090001" w:tentative="1">
+      <w:start w:val="1"/>
+      <w:numFmt w:val="bullet"/>
+      <w:lvlText w:val=""/>
+      <w:lvlJc w:val="left"/>
+      <w:pPr>
+        <w:ind w:left="2880" w:hanging="360"/>
+      </w:pPr>
+      <w:rPr>
+        <w:rFonts w:ascii="Symbol" w:hAnsi="Symbol" w:hint="default"/>
+      </w:rPr>
+    </w:lvl>
+    <w:lvl w:ilvl="4" w:tplc="08090003" w:tentative="1">
+      <w:start w:val="1"/>
+      <w:numFmt w:val="bullet"/>
+      <w:lvlText w:val="o"/>
+      <w:lvlJc w:val="left"/>
+      <w:pPr>
+        <w:ind w:left="3600" w:hanging="360"/>
+      </w:pPr>
+      <w:rPr>
+        <w:rFonts w:ascii="Courier New" w:hAnsi="Courier New" w:cs="Courier New" w:hint="default"/>
+      </w:rPr>
+    </w:lvl>
+    <w:lvl w:ilvl="5" w:tplc="08090005" w:tentative="1">
+      <w:start w:val="1"/>
+      <w:numFmt w:val="bullet"/>
+      <w:lvlText w:val=""/>
+      <w:lvlJc w:val="left"/>
+      <w:pPr>
+        <w:ind w:left="4320" w:hanging="360"/>
+      </w:pPr>
+      <w:rPr>
+        <w:rFonts w:ascii="Wingdings" w:hAnsi="Wingdings" w:hint="default"/>
+      </w:rPr>
+    </w:lvl>
+    <w:lvl w:ilvl="6" w:tplc="08090001" w:tentative="1">
+      <w:start w:val="1"/>
+      <w:numFmt w:val="bullet"/>
+      <w:lvlText w:val=""/>
+      <w:lvlJc w:val="left"/>
+      <w:pPr>
+        <w:ind w:left="5040" w:hanging="360"/>
+      </w:pPr>
+      <w:rPr>
+        <w:rFonts w:ascii="Symbol" w:hAnsi="Symbol" w:hint="default"/>
+      </w:rPr>
+    </w:lvl>
+    <w:lvl w:ilvl="7" w:tplc="08090003" w:tentative="1">
+      <w:start w:val="1"/>
+      <w:numFmt w:val="bullet"/>
+      <w:lvlText w:val="o"/>
+      <w:lvlJc w:val="left"/>
+      <w:pPr>
+        <w:ind w:left="5760" w:hanging="360"/>
+      </w:pPr>
+      <w:rPr>
+        <w:rFonts w:ascii="Courier New" w:hAnsi="Courier New" w:cs="Courier New" w:hint="default"/>
+      </w:rPr>
+    </w:lvl>
+    <w:lvl w:ilvl="8" w:tplc="08090005" w:tentative="1">
+      <w:start w:val="1"/>
+      <w:numFmt w:val="bullet"/>
+      <w:lvlText w:val=""/>
+      <w:lvlJc w:val="left"/>
+      <w:pPr>
+        <w:ind w:left="6480" w:hanging="360"/>
+      </w:pPr>
+      <w:rPr>
+        <w:rFonts w:ascii="Wingdings" w:hAnsi="Wingdings" w:hint="default"/>
+      </w:rPr>
+    </w:lvl>
+  </w:abstractNum>
+  <w:abstractNum w:abstractNumId="1" w15:restartNumberingAfterBreak="0">
     <w:nsid w:val="73EC628B"/>
     <w:multiLevelType w:val="hybridMultilevel"/>
     <w:tmpl w:val="C5DE746C"/>
@@ -1511,8 +1710,127 @@
       </w:pPr>
     </w:lvl>
   </w:abstractNum>
+  <w:abstractNum w:abstractNumId="2" w15:restartNumberingAfterBreak="0">
+    <w:nsid w:val="7ED0481B"/>
+    <w:multiLevelType w:val="hybridMultilevel"/>
+    <w:tmpl w:val="B65A399E"/>
+    <w:lvl w:ilvl="0" w:tplc="5A4CA55E">
+      <w:numFmt w:val="bullet"/>
+      <w:lvlText w:val="-"/>
+      <w:lvlJc w:val="left"/>
+      <w:pPr>
+        <w:ind w:left="720" w:hanging="360"/>
+      </w:pPr>
+      <w:rPr>
+        <w:rFonts w:ascii="Calibri" w:eastAsiaTheme="minorHAnsi" w:hAnsi="Calibri" w:cs="Calibri" w:hint="default"/>
+        <w:sz w:val="18"/>
+      </w:rPr>
+    </w:lvl>
+    <w:lvl w:ilvl="1" w:tplc="08090003">
+      <w:start w:val="1"/>
+      <w:numFmt w:val="bullet"/>
+      <w:lvlText w:val="o"/>
+      <w:lvlJc w:val="left"/>
+      <w:pPr>
+        <w:ind w:left="1440" w:hanging="360"/>
+      </w:pPr>
+      <w:rPr>
+        <w:rFonts w:ascii="Courier New" w:hAnsi="Courier New" w:cs="Courier New" w:hint="default"/>
+      </w:rPr>
+    </w:lvl>
+    <w:lvl w:ilvl="2" w:tplc="08090005" w:tentative="1">
+      <w:start w:val="1"/>
+      <w:numFmt w:val="bullet"/>
+      <w:lvlText w:val=""/>
+      <w:lvlJc w:val="left"/>
+      <w:pPr>
+        <w:ind w:left="2160" w:hanging="360"/>
+      </w:pPr>
+      <w:rPr>
+        <w:rFonts w:ascii="Wingdings" w:hAnsi="Wingdings" w:hint="default"/>
+      </w:rPr>
+    </w:lvl>
+    <w:lvl w:ilvl="3" w:tplc="08090001" w:tentative="1">
+      <w:start w:val="1"/>
+      <w:numFmt w:val="bullet"/>
+      <w:lvlText w:val=""/>
+      <w:lvlJc w:val="left"/>
+      <w:pPr>
+        <w:ind w:left="2880" w:hanging="360"/>
+      </w:pPr>
+      <w:rPr>
+        <w:rFonts w:ascii="Symbol" w:hAnsi="Symbol" w:hint="default"/>
+      </w:rPr>
+    </w:lvl>
+    <w:lvl w:ilvl="4" w:tplc="08090003" w:tentative="1">
+      <w:start w:val="1"/>
+      <w:numFmt w:val="bullet"/>
+      <w:lvlText w:val="o"/>
+      <w:lvlJc w:val="left"/>
+      <w:pPr>
+        <w:ind w:left="3600" w:hanging="360"/>
+      </w:pPr>
+      <w:rPr>
+        <w:rFonts w:ascii="Courier New" w:hAnsi="Courier New" w:cs="Courier New" w:hint="default"/>
+      </w:rPr>
+    </w:lvl>
+    <w:lvl w:ilvl="5" w:tplc="08090005" w:tentative="1">
+      <w:start w:val="1"/>
+      <w:numFmt w:val="bullet"/>
+      <w:lvlText w:val=""/>
+      <w:lvlJc w:val="left"/>
+      <w:pPr>
+        <w:ind w:left="4320" w:hanging="360"/>
+      </w:pPr>
+      <w:rPr>
+        <w:rFonts w:ascii="Wingdings" w:hAnsi="Wingdings" w:hint="default"/>
+      </w:rPr>
+    </w:lvl>
+    <w:lvl w:ilvl="6" w:tplc="08090001" w:tentative="1">
+      <w:start w:val="1"/>
+      <w:numFmt w:val="bullet"/>
+      <w:lvlText w:val=""/>
+      <w:lvlJc w:val="left"/>
+      <w:pPr>
+        <w:ind w:left="5040" w:hanging="360"/>
+      </w:pPr>
+      <w:rPr>
+        <w:rFonts w:ascii="Symbol" w:hAnsi="Symbol" w:hint="default"/>
+      </w:rPr>
+    </w:lvl>
+    <w:lvl w:ilvl="7" w:tplc="08090003" w:tentative="1">
+      <w:start w:val="1"/>
+      <w:numFmt w:val="bullet"/>
+      <w:lvlText w:val="o"/>
+      <w:lvlJc w:val="left"/>
+      <w:pPr>
+        <w:ind w:left="5760" w:hanging="360"/>
+      </w:pPr>
+      <w:rPr>
+        <w:rFonts w:ascii="Courier New" w:hAnsi="Courier New" w:cs="Courier New" w:hint="default"/>
+      </w:rPr>
+    </w:lvl>
+    <w:lvl w:ilvl="8" w:tplc="08090005" w:tentative="1">
+      <w:start w:val="1"/>
+      <w:numFmt w:val="bullet"/>
+      <w:lvlText w:val=""/>
+      <w:lvlJc w:val="left"/>
+      <w:pPr>
+        <w:ind w:left="6480" w:hanging="360"/>
+      </w:pPr>
+      <w:rPr>
+        <w:rFonts w:ascii="Wingdings" w:hAnsi="Wingdings" w:hint="default"/>
+      </w:rPr>
+    </w:lvl>
+  </w:abstractNum>
   <w:num w:numId="1" w16cid:durableId="12582957">
+    <w:abstractNumId w:val="1"/>
+  </w:num>
+  <w:num w:numId="2" w16cid:durableId="1762873498">
     <w:abstractNumId w:val="0"/>
+  </w:num>
+  <w:num w:numId="3" w16cid:durableId="344092586">
+    <w:abstractNumId w:val="2"/>
   </w:num>
 </w:numbering>
 </file>

</xml_diff>